<commit_message>
Remove references to PingId
</commit_message>
<xml_diff>
--- a/Guest Authentication Through Our New Partners.docx
+++ b/Guest Authentication Through Our New Partners.docx
@@ -113,16 +113,28 @@
         </w:numPr>
       </w:pPr>
       <w:r>
-        <w:t>Please f</w:t>
-      </w:r>
-      <w:r>
-        <w:t xml:space="preserve">orward the sample OIDC metadata </w:t>
-      </w:r>
-      <w:r>
-        <w:t>from the below sections</w:t>
-      </w:r>
-      <w:r>
-        <w:t xml:space="preserve"> to your developer or integration team to determine level of effort for the Partner to update SSO configuration from Ping to Auth0.</w:t>
+        <w:t>S</w:t>
+      </w:r>
+      <w:r>
+        <w:t>ample POC can be provided</w:t>
+      </w:r>
+      <w:r>
+        <w:t>.</w:t>
+      </w:r>
+    </w:p>
+    <w:p>
+      <w:pPr>
+        <w:pStyle w:val="ListParagraph"/>
+        <w:numPr>
+          <w:ilvl w:val="0"/>
+          <w:numId w:val="5"/>
+        </w:numPr>
+      </w:pPr>
+      <w:r>
+        <w:t>Alaska Airlines</w:t>
+      </w:r>
+      <w:r>
+        <w:t xml:space="preserve"> (for each Partner)</w:t>
       </w:r>
     </w:p>
     <w:p>
@@ -134,36 +146,6 @@
         </w:numPr>
       </w:pPr>
       <w:r>
-        <w:t>For new partners, sample POC can be provided</w:t>
-      </w:r>
-      <w:r>
-        <w:t>.</w:t>
-      </w:r>
-    </w:p>
-    <w:p>
-      <w:pPr>
-        <w:pStyle w:val="ListParagraph"/>
-        <w:numPr>
-          <w:ilvl w:val="0"/>
-          <w:numId w:val="5"/>
-        </w:numPr>
-      </w:pPr>
-      <w:r>
-        <w:t>Alaska Airlines</w:t>
-      </w:r>
-      <w:r>
-        <w:t xml:space="preserve"> (for each Partner)</w:t>
-      </w:r>
-    </w:p>
-    <w:p>
-      <w:pPr>
-        <w:pStyle w:val="ListParagraph"/>
-        <w:numPr>
-          <w:ilvl w:val="1"/>
-          <w:numId w:val="5"/>
-        </w:numPr>
-      </w:pPr>
-      <w:r>
         <w:t>Create the Partner application in our Identity Provider</w:t>
       </w:r>
     </w:p>
@@ -199,25 +181,6 @@
     </w:p>
     <w:p>
       <w:pPr>
-        <w:pStyle w:val="ListParagraph"/>
-        <w:numPr>
-          <w:ilvl w:val="1"/>
-          <w:numId w:val="5"/>
-        </w:numPr>
-      </w:pPr>
-      <w:r>
-        <w:t xml:space="preserve">Additional work may be needed to migrate </w:t>
-      </w:r>
-      <w:r>
-        <w:t xml:space="preserve">SSO </w:t>
-      </w:r>
-      <w:r>
-        <w:t>business logic which is tightly coupled with Ping to return the Guest’s Identity data points</w:t>
-      </w:r>
-    </w:p>
-    <w:p/>
-    <w:p>
-      <w:pPr>
         <w:pStyle w:val="Heading2"/>
       </w:pPr>
       <w:r>
@@ -260,19 +223,10 @@
       </w:r>
     </w:p>
     <w:p>
-      <w:r>
-        <w:t xml:space="preserve">Prior configuration </w:t>
-      </w:r>
-      <w:r>
-        <w:t>provided for PingFederate will no longer function after 12/31/2024.</w:t>
-      </w:r>
-    </w:p>
-    <w:p>
       <w:pPr>
         <w:pStyle w:val="Heading3"/>
       </w:pPr>
       <w:r>
-        <w:lastRenderedPageBreak/>
         <w:t>OAuth2</w:t>
       </w:r>
     </w:p>
@@ -345,6 +299,7 @@
         </w:numPr>
       </w:pPr>
       <w:r>
+        <w:lastRenderedPageBreak/>
         <w:t>OIDC configuration:</w:t>
       </w:r>
       <w:r>
@@ -411,27 +366,6 @@
       </w:r>
     </w:p>
     <w:p>
-      <w:r>
-        <w:t xml:space="preserve">If there are custom claims that were provided by </w:t>
-      </w:r>
-      <w:r>
-        <w:t>PingFederate</w:t>
-      </w:r>
-      <w:r>
-        <w:t xml:space="preserve">, please </w:t>
-      </w:r>
-      <w:r>
-        <w:t xml:space="preserve">work with </w:t>
-      </w:r>
-      <w:r>
-        <w:t>Alaska Airlines</w:t>
-      </w:r>
-      <w:r>
-        <w:t xml:space="preserve"> to validate that you are receiving the expected claims.</w:t>
-      </w:r>
-    </w:p>
-    <w:p/>
-    <w:p>
       <w:pPr>
         <w:pStyle w:val="Heading2"/>
       </w:pPr>
@@ -462,46 +396,118 @@
     </w:p>
     <w:p>
       <w:r>
-        <w:t>We have created a sample application that will demonstrate authentication using</w:t>
+        <w:t xml:space="preserve">We have created a sample application that will demonstrate authentication using OAuth2. </w:t>
+      </w:r>
+    </w:p>
+    <w:p>
+      <w:r>
+        <w:t xml:space="preserve">The </w:t>
+      </w:r>
+      <w:r>
+        <w:t>sample application is written mostly in</w:t>
+      </w:r>
+      <w:r>
+        <w:t xml:space="preserve"> HTML and JavaScript.</w:t>
+      </w:r>
+      <w:r>
+        <w:t xml:space="preserve">  Partners can run this sample app using </w:t>
+      </w:r>
+      <w:r>
+        <w:t>Visual Studio.</w:t>
+      </w:r>
+    </w:p>
+    <w:p>
+      <w:r>
+        <w:t>See</w:t>
+      </w:r>
+      <w:r>
+        <w:t xml:space="preserve"> README.md to run the application.</w:t>
+      </w:r>
+    </w:p>
+    <w:p/>
+    <w:p>
+      <w:pPr>
+        <w:pStyle w:val="Heading2"/>
+      </w:pPr>
+      <w:r>
+        <w:t>Timeline</w:t>
+      </w:r>
+    </w:p>
+    <w:p>
+      <w:r>
+        <w:t>9/2</w:t>
+      </w:r>
+      <w:r>
+        <w:t>7</w:t>
+      </w:r>
+      <w:r>
+        <w:t xml:space="preserve">/24 </w:t>
+      </w:r>
+      <w:r>
+        <w:t>–</w:t>
       </w:r>
       <w:r>
         <w:t xml:space="preserve"> </w:t>
       </w:r>
-      <w:proofErr w:type="gramStart"/>
-      <w:r>
-        <w:t>either</w:t>
-      </w:r>
-      <w:r>
-        <w:t xml:space="preserve"> OAuth2</w:t>
-      </w:r>
-      <w:proofErr w:type="gramEnd"/>
-      <w:r>
-        <w:t xml:space="preserve">. </w:t>
-      </w:r>
-    </w:p>
-    <w:p>
-      <w:r>
-        <w:t xml:space="preserve">The </w:t>
-      </w:r>
-      <w:r>
-        <w:t>sample application is written mostly in</w:t>
-      </w:r>
-      <w:r>
-        <w:t xml:space="preserve"> HTML and JavaScript.</w:t>
-      </w:r>
-      <w:r>
-        <w:t xml:space="preserve">  Partners can run this sample app using </w:t>
-      </w:r>
-      <w:r>
-        <w:t>Visual Studio.</w:t>
-      </w:r>
-    </w:p>
-    <w:p>
-      <w:r>
-        <w:t>See</w:t>
-      </w:r>
-      <w:r>
-        <w:t xml:space="preserve"> README.md to run the application.</w:t>
+      <w:r>
+        <w:t>Alaska Airlines</w:t>
+      </w:r>
+      <w:r>
+        <w:t xml:space="preserve"> creates applications in TEST environment for each Partner and provides client id</w:t>
+      </w:r>
+      <w:r>
+        <w:t xml:space="preserve"> to</w:t>
+      </w:r>
+      <w:r>
+        <w:t xml:space="preserve"> Partner</w:t>
+      </w:r>
+    </w:p>
+    <w:p>
+      <w:r>
+        <w:t>10/4</w:t>
+      </w:r>
+      <w:r>
+        <w:t xml:space="preserve">/24 – Partner communicates with Neha on ETA for when they will be able to update TEST configuration to </w:t>
+      </w:r>
+      <w:r>
+        <w:t>Alaska Airlines</w:t>
+      </w:r>
+      <w:r>
+        <w:t xml:space="preserve"> Identity and to begin end to end integration testing in their TEST environment</w:t>
+      </w:r>
+    </w:p>
+    <w:p>
+      <w:r>
+        <w:t>10/1</w:t>
+      </w:r>
+      <w:r>
+        <w:t>8</w:t>
+      </w:r>
+      <w:r>
+        <w:t xml:space="preserve">/24 – </w:t>
+      </w:r>
+      <w:r>
+        <w:t>Alaska Airlines</w:t>
+      </w:r>
+      <w:r>
+        <w:t xml:space="preserve"> creates applications in PROD environment for each Partner and provides client id to Partner</w:t>
+      </w:r>
+    </w:p>
+    <w:p>
+      <w:r>
+        <w:t>10/</w:t>
+      </w:r>
+      <w:r>
+        <w:t>25</w:t>
+      </w:r>
+      <w:r>
+        <w:t xml:space="preserve">/24 - Partner communicates with Neha on ETA for when they will be able to update PROD configuration to </w:t>
+      </w:r>
+      <w:r>
+        <w:t>Alaska Airlines</w:t>
+      </w:r>
+      <w:r>
+        <w:t xml:space="preserve"> Identity and to begin end to end integration testing in their PROD environment</w:t>
       </w:r>
     </w:p>
     <w:p/>
@@ -510,93 +516,7 @@
         <w:pStyle w:val="Heading2"/>
       </w:pPr>
       <w:r>
-        <w:t>Timeline</w:t>
-      </w:r>
-    </w:p>
-    <w:p>
-      <w:r>
-        <w:t>9/2</w:t>
-      </w:r>
-      <w:r>
-        <w:t>7</w:t>
-      </w:r>
-      <w:r>
-        <w:t xml:space="preserve">/24 </w:t>
-      </w:r>
-      <w:r>
-        <w:t>–</w:t>
-      </w:r>
-      <w:r>
-        <w:t xml:space="preserve"> </w:t>
-      </w:r>
-      <w:r>
-        <w:t>Alaska Airlines</w:t>
-      </w:r>
-      <w:r>
-        <w:t xml:space="preserve"> creates applications in TEST environment for each Partner and provides client id</w:t>
-      </w:r>
-      <w:r>
-        <w:t xml:space="preserve"> to</w:t>
-      </w:r>
-      <w:r>
-        <w:t xml:space="preserve"> Partner</w:t>
-      </w:r>
-    </w:p>
-    <w:p>
-      <w:r>
         <w:lastRenderedPageBreak/>
-        <w:t>10/4</w:t>
-      </w:r>
-      <w:r>
-        <w:t xml:space="preserve">/24 – Partner communicates with Neha on ETA for when they will be able to update TEST configuration from PingFederate to </w:t>
-      </w:r>
-      <w:r>
-        <w:t>Alaska Airlines</w:t>
-      </w:r>
-      <w:r>
-        <w:t xml:space="preserve"> Identity and to begin end to end integration testing in their TEST environment</w:t>
-      </w:r>
-    </w:p>
-    <w:p>
-      <w:r>
-        <w:t>10/1</w:t>
-      </w:r>
-      <w:r>
-        <w:t>8</w:t>
-      </w:r>
-      <w:r>
-        <w:t xml:space="preserve">/24 – </w:t>
-      </w:r>
-      <w:r>
-        <w:t>Alaska Airlines</w:t>
-      </w:r>
-      <w:r>
-        <w:t xml:space="preserve"> creates applications in PROD environment for each Partner and provides client id to Partner</w:t>
-      </w:r>
-    </w:p>
-    <w:p>
-      <w:r>
-        <w:t>10/</w:t>
-      </w:r>
-      <w:r>
-        <w:t>25</w:t>
-      </w:r>
-      <w:r>
-        <w:t xml:space="preserve">/24 - Partner communicates with Neha on ETA for when they will be able to update PROD configuration from PingFederate to </w:t>
-      </w:r>
-      <w:r>
-        <w:t>Alaska Airlines</w:t>
-      </w:r>
-      <w:r>
-        <w:t xml:space="preserve"> Identity and to begin end to end integration testing in their PROD environment</w:t>
-      </w:r>
-    </w:p>
-    <w:p/>
-    <w:p>
-      <w:pPr>
-        <w:pStyle w:val="Heading2"/>
-      </w:pPr>
-      <w:r>
         <w:t>Risks</w:t>
       </w:r>
     </w:p>

</xml_diff>